<commit_message>
converted code to function based
</commit_message>
<xml_diff>
--- a/ReportDraft.docx
+++ b/ReportDraft.docx
@@ -30,13 +30,8 @@
       </w:r>
     </w:p>
     <w:p>
-      <w:proofErr w:type="spellStart"/>
-      <w:r>
-        <w:t>Jatin</w:t>
-      </w:r>
-      <w:proofErr w:type="spellEnd"/>
-      <w:r>
-        <w:t xml:space="preserve"> Dahiya</w:t>
+      <w:r>
+        <w:t>Jatin Dahiya</w:t>
       </w:r>
       <w:r>
         <w:tab/>
@@ -45,6 +40,9 @@
         <w:tab/>
         <w:t>19ucs</w:t>
       </w:r>
+      <w:r>
+        <w:t>033</w:t>
+      </w:r>
     </w:p>
     <w:p>
       <w:r>
@@ -60,13 +58,8 @@
     </w:p>
     <w:p>
       <w:r>
-        <w:t xml:space="preserve">Naman </w:t>
-      </w:r>
-      <w:proofErr w:type="spellStart"/>
-      <w:r>
-        <w:t>Dhanotia</w:t>
-      </w:r>
-      <w:proofErr w:type="spellEnd"/>
+        <w:t>Naman Dhanotia</w:t>
+      </w:r>
       <w:r>
         <w:tab/>
         <w:t>19ucs128</w:t>
@@ -149,23 +142,7 @@
           <w:sz w:val="28"/>
           <w:szCs w:val="28"/>
         </w:rPr>
-        <w:t xml:space="preserve">Apply Data </w:t>
-      </w:r>
-      <w:proofErr w:type="spellStart"/>
-      <w:r>
-        <w:rPr>
-          <w:sz w:val="28"/>
-          <w:szCs w:val="28"/>
-        </w:rPr>
-        <w:t>preprocessing</w:t>
-      </w:r>
-      <w:proofErr w:type="spellEnd"/>
-      <w:r>
-        <w:rPr>
-          <w:sz w:val="28"/>
-          <w:szCs w:val="28"/>
-        </w:rPr>
-        <w:t xml:space="preserve"> on the text</w:t>
+        <w:t>Apply Data preprocessing on the text</w:t>
       </w:r>
     </w:p>
     <w:p>
@@ -205,17 +182,8 @@
           <w:sz w:val="28"/>
           <w:szCs w:val="28"/>
         </w:rPr>
-        <w:t xml:space="preserve">Creating word clouds from the text before and after removing </w:t>
-      </w:r>
-      <w:proofErr w:type="spellStart"/>
-      <w:r>
-        <w:rPr>
-          <w:sz w:val="28"/>
-          <w:szCs w:val="28"/>
-        </w:rPr>
-        <w:t>stopwords</w:t>
-      </w:r>
-      <w:proofErr w:type="spellEnd"/>
+        <w:t>Creating word clouds from the text before and after removing stopwords</w:t>
+      </w:r>
     </w:p>
     <w:p>
       <w:pPr>
@@ -273,27 +241,7 @@
           <w:sz w:val="28"/>
           <w:szCs w:val="28"/>
         </w:rPr>
-        <w:t xml:space="preserve">Data </w:t>
-      </w:r>
-      <w:proofErr w:type="spellStart"/>
-      <w:r>
-        <w:rPr>
-          <w:b/>
-          <w:bCs/>
-          <w:sz w:val="28"/>
-          <w:szCs w:val="28"/>
-        </w:rPr>
-        <w:t>Preprocessing</w:t>
-      </w:r>
-      <w:proofErr w:type="spellEnd"/>
-      <w:r>
-        <w:rPr>
-          <w:b/>
-          <w:bCs/>
-          <w:sz w:val="28"/>
-          <w:szCs w:val="28"/>
-        </w:rPr>
-        <w:t xml:space="preserve"> steps</w:t>
+        <w:t>Data Preprocessing steps</w:t>
       </w:r>
     </w:p>
     <w:p>
@@ -309,23 +257,7 @@
           <w:szCs w:val="28"/>
         </w:rPr>
         <w:tab/>
-        <w:t xml:space="preserve">We performed the following data </w:t>
-      </w:r>
-      <w:proofErr w:type="spellStart"/>
-      <w:r>
-        <w:rPr>
-          <w:sz w:val="28"/>
-          <w:szCs w:val="28"/>
-        </w:rPr>
-        <w:t>preprocessing</w:t>
-      </w:r>
-      <w:proofErr w:type="spellEnd"/>
-      <w:r>
-        <w:rPr>
-          <w:sz w:val="28"/>
-          <w:szCs w:val="28"/>
-        </w:rPr>
-        <w:t xml:space="preserve"> steps </w:t>
+        <w:t xml:space="preserve">We performed the following data preprocessing steps </w:t>
       </w:r>
     </w:p>
     <w:p>
@@ -457,27 +389,7 @@
           <w:sz w:val="28"/>
           <w:szCs w:val="28"/>
         </w:rPr>
-        <w:t>Illustrations (</w:t>
-      </w:r>
-      <w:proofErr w:type="gramStart"/>
-      <w:r>
-        <w:rPr>
-          <w:b/>
-          <w:bCs/>
-          <w:sz w:val="28"/>
-          <w:szCs w:val="28"/>
-        </w:rPr>
-        <w:t>Plots ,tables</w:t>
-      </w:r>
-      <w:proofErr w:type="gramEnd"/>
-      <w:r>
-        <w:rPr>
-          <w:b/>
-          <w:bCs/>
-          <w:sz w:val="28"/>
-          <w:szCs w:val="28"/>
-        </w:rPr>
-        <w:t xml:space="preserve"> and figures and output)</w:t>
+        <w:t>Illustrations (Plots ,tables and figures and output)</w:t>
       </w:r>
     </w:p>
     <w:p>

</xml_diff>